<commit_message>
added final report 'word' and 'pdf'
</commit_message>
<xml_diff>
--- a/samuel_hermany_PB_TP1.docx
+++ b/samuel_hermany_PB_TP1.docx
@@ -4492,6 +4492,37 @@
       </w:pPr>
       <w:r>
         <w:lastRenderedPageBreak/>
+        <w:t>Link Replit</w:t>
+      </w:r>
+    </w:p>
+    <w:p>
+      <w:hyperlink r:id="rId7" w:history="1">
+        <w:r>
+          <w:rPr>
+            <w:rStyle w:val="Hyperlink"/>
+          </w:rPr>
+          <w:t>https://replit.com/@SamuelHermany/todolist</w:t>
+        </w:r>
+      </w:hyperlink>
+    </w:p>
+    <w:p>
+      <w:pPr>
+        <w:pStyle w:val="Ttulo1"/>
+      </w:pPr>
+      <w:r>
+        <w:t>Arquivo VSCode</w:t>
+      </w:r>
+    </w:p>
+    <w:p>
+      <w:r>
+        <w:t>Segue junto no arquivo zip.</w:t>
+      </w:r>
+    </w:p>
+    <w:p>
+      <w:pPr>
+        <w:pStyle w:val="Ttulo1"/>
+      </w:pPr>
+      <w:r>
         <w:t>Funcionalidade da Aplicação</w:t>
       </w:r>
     </w:p>
@@ -4516,7 +4547,7 @@
     </w:p>
     <w:p>
       <w:pPr>
-        <w:pStyle w:val="Ttulo3"/>
+        <w:pStyle w:val="Ttulo2"/>
       </w:pPr>
       <w:r>
         <w:t>adicionar_tarefa</w:t>
@@ -4529,7 +4560,7 @@
     </w:p>
     <w:p>
       <w:pPr>
-        <w:pStyle w:val="Ttulo3"/>
+        <w:pStyle w:val="Ttulo2"/>
       </w:pPr>
       <w:r>
         <w:t>listar_tarefas</w:t>
@@ -4542,7 +4573,136 @@
     </w:p>
     <w:p>
       <w:pPr>
+        <w:jc w:val="center"/>
+      </w:pPr>
+      <w:r>
+        <w:rPr>
+          <w:noProof/>
+        </w:rPr>
+        <w:drawing>
+          <wp:inline distT="0" distB="0" distL="0" distR="0" wp14:anchorId="2DD0DC7E" wp14:editId="76720BCC">
+            <wp:extent cx="5565913" cy="5804280"/>
+            <wp:effectExtent l="0" t="0" r="0" b="6350"/>
+            <wp:docPr id="35" name="Imagem 35"/>
+            <wp:cNvGraphicFramePr>
+              <a:graphicFrameLocks xmlns:a="http://schemas.openxmlformats.org/drawingml/2006/main" noChangeAspect="1"/>
+            </wp:cNvGraphicFramePr>
+            <a:graphic xmlns:a="http://schemas.openxmlformats.org/drawingml/2006/main">
+              <a:graphicData uri="http://schemas.openxmlformats.org/drawingml/2006/picture">
+                <pic:pic xmlns:pic="http://schemas.openxmlformats.org/drawingml/2006/picture">
+                  <pic:nvPicPr>
+                    <pic:cNvPr id="1" name=""/>
+                    <pic:cNvPicPr/>
+                  </pic:nvPicPr>
+                  <pic:blipFill>
+                    <a:blip r:embed="rId8"/>
+                    <a:stretch>
+                      <a:fillRect/>
+                    </a:stretch>
+                  </pic:blipFill>
+                  <pic:spPr>
+                    <a:xfrm>
+                      <a:off x="0" y="0"/>
+                      <a:ext cx="5576142" cy="5814947"/>
+                    </a:xfrm>
+                    <a:prstGeom prst="rect">
+                      <a:avLst/>
+                    </a:prstGeom>
+                  </pic:spPr>
+                </pic:pic>
+              </a:graphicData>
+            </a:graphic>
+          </wp:inline>
+        </w:drawing>
+      </w:r>
+    </w:p>
+    <w:p>
+      <w:pPr>
         <w:pStyle w:val="Ttulo3"/>
+        <w:sectPr>
+          <w:pgSz w:w="11906" w:h="16838"/>
+          <w:pgMar w:top="851" w:right="851" w:bottom="851" w:left="851" w:header="709" w:footer="709" w:gutter="0"/>
+          <w:pgNumType w:start="0"/>
+          <w:cols w:space="708"/>
+          <w:titlePg/>
+          <w:docGrid w:linePitch="360"/>
+        </w:sectPr>
+      </w:pPr>
+    </w:p>
+    <w:p>
+      <w:pPr>
+        <w:pStyle w:val="Ttulo2"/>
+      </w:pPr>
+      <w:r>
+        <w:lastRenderedPageBreak/>
+        <w:t>excluir_tarefa</w:t>
+      </w:r>
+    </w:p>
+    <w:p>
+      <w:r>
+        <w:t>Tarefa 9 da lista anterior foi excluída e a</w:t>
+      </w:r>
+      <w:r>
+        <w:t xml:space="preserve"> </w:t>
+      </w:r>
+      <w:r>
+        <w:t>li</w:t>
+      </w:r>
+      <w:r>
+        <w:t>s</w:t>
+      </w:r>
+      <w:r>
+        <w:t>ta foi reorganizada.</w:t>
+      </w:r>
+    </w:p>
+    <w:p>
+      <w:pPr>
+        <w:jc w:val="center"/>
+      </w:pPr>
+      <w:r>
+        <w:rPr>
+          <w:noProof/>
+        </w:rPr>
+        <w:drawing>
+          <wp:inline distT="0" distB="0" distL="0" distR="0" wp14:anchorId="04B14D95" wp14:editId="58540849">
+            <wp:extent cx="6479540" cy="5764530"/>
+            <wp:effectExtent l="0" t="0" r="0" b="7620"/>
+            <wp:docPr id="37" name="Imagem 37"/>
+            <wp:cNvGraphicFramePr>
+              <a:graphicFrameLocks xmlns:a="http://schemas.openxmlformats.org/drawingml/2006/main" noChangeAspect="1"/>
+            </wp:cNvGraphicFramePr>
+            <a:graphic xmlns:a="http://schemas.openxmlformats.org/drawingml/2006/main">
+              <a:graphicData uri="http://schemas.openxmlformats.org/drawingml/2006/picture">
+                <pic:pic xmlns:pic="http://schemas.openxmlformats.org/drawingml/2006/picture">
+                  <pic:nvPicPr>
+                    <pic:cNvPr id="1" name=""/>
+                    <pic:cNvPicPr/>
+                  </pic:nvPicPr>
+                  <pic:blipFill>
+                    <a:blip r:embed="rId9"/>
+                    <a:stretch>
+                      <a:fillRect/>
+                    </a:stretch>
+                  </pic:blipFill>
+                  <pic:spPr>
+                    <a:xfrm>
+                      <a:off x="0" y="0"/>
+                      <a:ext cx="6479540" cy="5764530"/>
+                    </a:xfrm>
+                    <a:prstGeom prst="rect">
+                      <a:avLst/>
+                    </a:prstGeom>
+                  </pic:spPr>
+                </pic:pic>
+              </a:graphicData>
+            </a:graphic>
+          </wp:inline>
+        </w:drawing>
+      </w:r>
+    </w:p>
+    <w:p>
+      <w:pPr>
+        <w:pStyle w:val="Ttulo2"/>
       </w:pPr>
       <w:r>
         <w:t>status_da_tarefa</w:t>
@@ -4554,10 +4714,66 @@
       </w:r>
     </w:p>
     <w:p>
+      <w:r>
+        <w:rPr>
+          <w:noProof/>
+        </w:rPr>
+        <w:drawing>
+          <wp:inline distT="0" distB="0" distL="0" distR="0" wp14:anchorId="1B707E6D" wp14:editId="0681B89A">
+            <wp:extent cx="6479540" cy="1685290"/>
+            <wp:effectExtent l="0" t="0" r="0" b="0"/>
+            <wp:docPr id="36" name="Imagem 36"/>
+            <wp:cNvGraphicFramePr>
+              <a:graphicFrameLocks xmlns:a="http://schemas.openxmlformats.org/drawingml/2006/main" noChangeAspect="1"/>
+            </wp:cNvGraphicFramePr>
+            <a:graphic xmlns:a="http://schemas.openxmlformats.org/drawingml/2006/main">
+              <a:graphicData uri="http://schemas.openxmlformats.org/drawingml/2006/picture">
+                <pic:pic xmlns:pic="http://schemas.openxmlformats.org/drawingml/2006/picture">
+                  <pic:nvPicPr>
+                    <pic:cNvPr id="1" name=""/>
+                    <pic:cNvPicPr/>
+                  </pic:nvPicPr>
+                  <pic:blipFill>
+                    <a:blip r:embed="rId10"/>
+                    <a:stretch>
+                      <a:fillRect/>
+                    </a:stretch>
+                  </pic:blipFill>
+                  <pic:spPr>
+                    <a:xfrm>
+                      <a:off x="0" y="0"/>
+                      <a:ext cx="6479540" cy="1685290"/>
+                    </a:xfrm>
+                    <a:prstGeom prst="rect">
+                      <a:avLst/>
+                    </a:prstGeom>
+                  </pic:spPr>
+                </pic:pic>
+              </a:graphicData>
+            </a:graphic>
+          </wp:inline>
+        </w:drawing>
+      </w:r>
+    </w:p>
+    <w:p>
       <w:pPr>
         <w:pStyle w:val="Ttulo3"/>
+        <w:sectPr>
+          <w:pgSz w:w="11906" w:h="16838"/>
+          <w:pgMar w:top="851" w:right="851" w:bottom="851" w:left="851" w:header="709" w:footer="709" w:gutter="0"/>
+          <w:pgNumType w:start="0"/>
+          <w:cols w:space="708"/>
+          <w:titlePg/>
+          <w:docGrid w:linePitch="360"/>
+        </w:sectPr>
+      </w:pPr>
+    </w:p>
+    <w:p>
+      <w:pPr>
+        <w:pStyle w:val="Ttulo2"/>
       </w:pPr>
       <w:r>
+        <w:lastRenderedPageBreak/>
         <w:t>W</w:t>
       </w:r>
       <w:r>
@@ -4570,78 +4786,46 @@
       </w:r>
     </w:p>
     <w:p>
-      <w:pPr>
-        <w:pStyle w:val="Ttulo1"/>
-      </w:pPr>
       <w:r>
-        <w:t>Print Screen com 10 tarefas criadas</w:t>
+        <w:rPr>
+          <w:noProof/>
+        </w:rPr>
+        <w:drawing>
+          <wp:inline distT="0" distB="0" distL="0" distR="0" wp14:anchorId="2A461E92" wp14:editId="1F937A74">
+            <wp:extent cx="6479540" cy="2802890"/>
+            <wp:effectExtent l="0" t="0" r="0" b="0"/>
+            <wp:docPr id="33" name="Imagem 33"/>
+            <wp:cNvGraphicFramePr>
+              <a:graphicFrameLocks xmlns:a="http://schemas.openxmlformats.org/drawingml/2006/main" noChangeAspect="1"/>
+            </wp:cNvGraphicFramePr>
+            <a:graphic xmlns:a="http://schemas.openxmlformats.org/drawingml/2006/main">
+              <a:graphicData uri="http://schemas.openxmlformats.org/drawingml/2006/picture">
+                <pic:pic xmlns:pic="http://schemas.openxmlformats.org/drawingml/2006/picture">
+                  <pic:nvPicPr>
+                    <pic:cNvPr id="1" name=""/>
+                    <pic:cNvPicPr/>
+                  </pic:nvPicPr>
+                  <pic:blipFill>
+                    <a:blip r:embed="rId11"/>
+                    <a:stretch>
+                      <a:fillRect/>
+                    </a:stretch>
+                  </pic:blipFill>
+                  <pic:spPr>
+                    <a:xfrm>
+                      <a:off x="0" y="0"/>
+                      <a:ext cx="6479540" cy="2802890"/>
+                    </a:xfrm>
+                    <a:prstGeom prst="rect">
+                      <a:avLst/>
+                    </a:prstGeom>
+                  </pic:spPr>
+                </pic:pic>
+              </a:graphicData>
+            </a:graphic>
+          </wp:inline>
+        </w:drawing>
       </w:r>
-    </w:p>
-    <w:p/>
-    <w:p>
-      <w:pPr>
-        <w:pStyle w:val="Ttulo1"/>
-      </w:pPr>
-      <w:r>
-        <w:t xml:space="preserve">Print Screen </w:t>
-      </w:r>
-      <w:r>
-        <w:t>Lista t</w:t>
-      </w:r>
-      <w:r>
-        <w:t>arefa</w:t>
-      </w:r>
-      <w:r>
-        <w:t>s</w:t>
-      </w:r>
-    </w:p>
-    <w:p/>
-    <w:p>
-      <w:pPr>
-        <w:pStyle w:val="Ttulo1"/>
-      </w:pPr>
-      <w:r>
-        <w:t>Print Screen</w:t>
-      </w:r>
-      <w:r>
-        <w:t xml:space="preserve"> </w:t>
-      </w:r>
-      <w:r>
-        <w:t>Tarefa apagada</w:t>
-      </w:r>
-    </w:p>
-    <w:p/>
-    <w:p>
-      <w:pPr>
-        <w:pStyle w:val="Ttulo1"/>
-      </w:pPr>
-      <w:r>
-        <w:t>Print Screen</w:t>
-      </w:r>
-      <w:r>
-        <w:t xml:space="preserve"> </w:t>
-      </w:r>
-      <w:r>
-        <w:t>Status da Tarefa alterado</w:t>
-      </w:r>
-    </w:p>
-    <w:p>
-      <w:pPr>
-        <w:pStyle w:val="PargrafodaLista"/>
-        <w:numPr>
-          <w:ilvl w:val="0"/>
-          <w:numId w:val="34"/>
-        </w:numPr>
-      </w:pPr>
-    </w:p>
-    <w:p>
-      <w:pPr>
-        <w:pStyle w:val="PargrafodaLista"/>
-        <w:numPr>
-          <w:ilvl w:val="0"/>
-          <w:numId w:val="34"/>
-        </w:numPr>
-      </w:pPr>
     </w:p>
     <w:sectPr>
       <w:pgSz w:w="11906" w:h="16838"/>
@@ -8212,8 +8396,8 @@
   <w:abstractNum w:abstractNumId="34" w15:restartNumberingAfterBreak="0">
     <w:nsid w:val="7CB171AF"/>
     <w:multiLevelType w:val="hybridMultilevel"/>
-    <w:tmpl w:val="82465946"/>
-    <w:lvl w:ilvl="0" w:tplc="4AF04280">
+    <w:tmpl w:val="90C2FAD2"/>
+    <w:lvl w:ilvl="0" w:tplc="04323BF6">
       <w:start w:val="1"/>
       <w:numFmt w:val="decimal"/>
       <w:pStyle w:val="Ttulo3"/>
@@ -8947,25 +9131,16 @@
   </w:style>
   <w:style w:type="paragraph" w:styleId="Ttulo2">
     <w:name w:val="heading 2"/>
-    <w:basedOn w:val="Normal"/>
+    <w:basedOn w:val="Ttulo3"/>
     <w:next w:val="Normal"/>
     <w:link w:val="Ttulo2Char"/>
     <w:uiPriority w:val="9"/>
     <w:unhideWhenUsed/>
     <w:qFormat/>
-    <w:rsid w:val="00B06D7C"/>
+    <w:rsid w:val="000759E8"/>
     <w:pPr>
-      <w:keepNext/>
-      <w:keepLines/>
-      <w:spacing w:before="40"/>
       <w:outlineLvl w:val="1"/>
     </w:pPr>
-    <w:rPr>
-      <w:rFonts w:asciiTheme="majorHAnsi" w:eastAsiaTheme="majorEastAsia" w:hAnsiTheme="majorHAnsi" w:cstheme="majorBidi"/>
-      <w:color w:val="2F5496" w:themeColor="accent1" w:themeShade="BF"/>
-      <w:sz w:val="26"/>
-      <w:szCs w:val="26"/>
-    </w:rPr>
   </w:style>
   <w:style w:type="paragraph" w:styleId="Ttulo3">
     <w:name w:val="heading 3"/>
@@ -9118,12 +9293,10 @@
     <w:basedOn w:val="Fontepargpadro"/>
     <w:link w:val="Ttulo2"/>
     <w:uiPriority w:val="9"/>
-    <w:rsid w:val="00B06D7C"/>
+    <w:rsid w:val="000759E8"/>
     <w:rPr>
-      <w:rFonts w:asciiTheme="majorHAnsi" w:eastAsiaTheme="majorEastAsia" w:hAnsiTheme="majorHAnsi" w:cstheme="majorBidi"/>
-      <w:color w:val="2F5496" w:themeColor="accent1" w:themeShade="BF"/>
-      <w:sz w:val="26"/>
-      <w:szCs w:val="26"/>
+      <w:b/>
+      <w:bCs/>
     </w:rPr>
   </w:style>
   <w:style w:type="paragraph" w:styleId="SemEspaamento">

</xml_diff>